<commit_message>
intro, difficultes, solutions et conclu du rpt fini
</commit_message>
<xml_diff>
--- a/rpt_tp1.docx
+++ b/rpt_tp1.docx
@@ -1,6 +1,6 @@
 
 <file path=word/document.xml><?xml version="1.0" encoding="utf-8"?>
-<w:document xmlns:wpc="http://schemas.microsoft.com/office/word/2010/wordprocessingCanvas" xmlns:cx="http://schemas.microsoft.com/office/drawing/2014/chartex" xmlns:cx1="http://schemas.microsoft.com/office/drawing/2015/9/8/chartex" xmlns:cx2="http://schemas.microsoft.com/office/drawing/2015/10/21/chartex" xmlns:cx3="http://schemas.microsoft.com/office/drawing/2016/5/9/chartex" xmlns:cx4="http://schemas.microsoft.com/office/drawing/2016/5/10/chartex" xmlns:cx5="http://schemas.microsoft.com/office/drawing/2016/5/11/chartex" xmlns:mc="http://schemas.openxmlformats.org/markup-compatibility/2006" xmlns:o="urn:schemas-microsoft-com:office:office" xmlns:r="http://schemas.openxmlformats.org/officeDocument/2006/relationships" xmlns:m="http://schemas.openxmlformats.org/officeDocument/2006/math" xmlns:v="urn:schemas-microsoft-com:vml" xmlns:wp14="http://schemas.microsoft.com/office/word/2010/wordprocessingDrawing" xmlns:wp="http://schemas.openxmlformats.org/drawingml/2006/wordprocessingDrawing" xmlns:w10="urn:schemas-microsoft-com:office:word" xmlns:w="http://schemas.openxmlformats.org/wordprocessingml/2006/main" xmlns:w14="http://schemas.microsoft.com/office/word/2010/wordml" xmlns:w15="http://schemas.microsoft.com/office/word/2012/wordml" xmlns:w16se="http://schemas.microsoft.com/office/word/2015/wordml/symex" xmlns:wpg="http://schemas.microsoft.com/office/word/2010/wordprocessingGroup" xmlns:wpi="http://schemas.microsoft.com/office/word/2010/wordprocessingInk" xmlns:wne="http://schemas.microsoft.com/office/word/2006/wordml" xmlns:wps="http://schemas.microsoft.com/office/word/2010/wordprocessingShape" mc:Ignorable="w14 w15 w16se wp14">
+<w:document xmlns:wpc="http://schemas.microsoft.com/office/word/2010/wordprocessingCanvas" xmlns:cx="http://schemas.microsoft.com/office/drawing/2014/chartex" xmlns:cx1="http://schemas.microsoft.com/office/drawing/2015/9/8/chartex" xmlns:mc="http://schemas.openxmlformats.org/markup-compatibility/2006" xmlns:o="urn:schemas-microsoft-com:office:office" xmlns:r="http://schemas.openxmlformats.org/officeDocument/2006/relationships" xmlns:m="http://schemas.openxmlformats.org/officeDocument/2006/math" xmlns:v="urn:schemas-microsoft-com:vml" xmlns:wp14="http://schemas.microsoft.com/office/word/2010/wordprocessingDrawing" xmlns:wp="http://schemas.openxmlformats.org/drawingml/2006/wordprocessingDrawing" xmlns:w10="urn:schemas-microsoft-com:office:word" xmlns:w="http://schemas.openxmlformats.org/wordprocessingml/2006/main" xmlns:w14="http://schemas.microsoft.com/office/word/2010/wordml" xmlns:w15="http://schemas.microsoft.com/office/word/2012/wordml" xmlns:w16se="http://schemas.microsoft.com/office/word/2015/wordml/symex" xmlns:wpg="http://schemas.microsoft.com/office/word/2010/wordprocessingGroup" xmlns:wpi="http://schemas.microsoft.com/office/word/2010/wordprocessingInk" xmlns:wne="http://schemas.microsoft.com/office/word/2006/wordml" xmlns:wps="http://schemas.microsoft.com/office/word/2010/wordprocessingShape" mc:Ignorable="w14 w15 w16se wp14">
   <w:body>
     <w:tbl>
       <w:tblPr>
@@ -10,7 +10,7 @@
       </w:tblPr>
       <w:tblGrid>
         <w:gridCol w:w="2586"/>
-        <w:gridCol w:w="6985"/>
+        <w:gridCol w:w="6769"/>
       </w:tblGrid>
       <w:tr>
         <w:trPr>
@@ -58,7 +58,7 @@
                           </pic:cNvPicPr>
                         </pic:nvPicPr>
                         <pic:blipFill>
-                          <a:blip r:embed="rId6" cstate="print"/>
+                          <a:blip r:embed="rId7" cstate="print"/>
                           <a:srcRect/>
                           <a:stretch>
                             <a:fillRect/>
@@ -871,8 +871,19 @@
           <w:szCs w:val="32"/>
           <w:lang w:val="fr-FR"/>
         </w:rPr>
-        <w:t>&lt;Nom du chargé de laboratoire&gt;</w:t>
-      </w:r>
+        <w:t xml:space="preserve">David </w:t>
+      </w:r>
+      <w:proofErr w:type="spellStart"/>
+      <w:r>
+        <w:rPr>
+          <w:b/>
+          <w:sz w:val="32"/>
+          <w:szCs w:val="32"/>
+          <w:lang w:val="fr-FR"/>
+        </w:rPr>
+        <w:t>Johannès</w:t>
+      </w:r>
+      <w:proofErr w:type="spellEnd"/>
     </w:p>
     <w:p>
       <w:pPr>
@@ -993,7 +1004,15 @@
     <w:p/>
     <w:p/>
     <w:p>
-      <w:r>
+      <w:pPr>
+        <w:rPr>
+          <w:b/>
+        </w:rPr>
+      </w:pPr>
+      <w:r>
+        <w:rPr>
+          <w:b/>
+        </w:rPr>
         <w:lastRenderedPageBreak/>
         <w:t>Introduction</w:t>
       </w:r>
@@ -1014,12 +1033,170 @@
       </w:r>
     </w:p>
     <w:p/>
-    <w:p>
+    <w:p/>
+    <w:p/>
+    <w:p>
+      <w:pPr>
+        <w:rPr>
+          <w:b/>
+        </w:rPr>
+      </w:pPr>
+      <w:r>
+        <w:rPr>
+          <w:b/>
+        </w:rPr>
+        <w:t>Difficultés et solutions</w:t>
+      </w:r>
+    </w:p>
+    <w:p/>
+    <w:p>
+      <w:r>
+        <w:t>Nous avons rencontré trois difficultés lors de ce TP.</w:t>
+      </w:r>
+    </w:p>
+    <w:p/>
+    <w:p>
+      <w:r>
+        <w:t>Premièrement</w:t>
+      </w:r>
+      <w:r>
+        <w:t xml:space="preserve">, nous avons eu de la difficulté à modéliser le graphique. Il y avait trop d’arcs pour qu’il soit visuellement organisé. Nous avons donc décidé de seulement connecter les arcs des chemins les plus courts entre les différents sommets. Pour faire cela, nous avons classé les arcs en ordre croissant de leurs distances entres les sommets. Par après, nous itérons à travers cette liste d’arcs ordonnée, puis </w:t>
+      </w:r>
+      <w:r>
+        <w:t>nous connectons</w:t>
+      </w:r>
+      <w:r>
+        <w:t xml:space="preserve"> les sommets seulement si la distance de l’arc est plus petit que la distance minimale entre les deux sommets déjà connectés par d’autres arcs passant par d’autres chemins. Par exemple, si sommet A et sommet B sont connectés par un arc de distance 10 et sommet B et sommet C sont connectés par un arc de distance 10 et qu’on rencontre un arc qui connecte sommet A et sommet C avec une distance de 25, on sait que le chemin le plus court va de sommet A à sommet B à sommet C qui est de 20, donc on n’ajoute pas un</w:t>
+      </w:r>
       <w:bookmarkStart w:id="0" w:name="_GoBack"/>
       <w:bookmarkEnd w:id="0"/>
+      <w:r>
+        <w:t xml:space="preserve"> arc connectant sommet A à sommet C directement (distance 25 plus grand que distance 20).</w:t>
+      </w:r>
+    </w:p>
+    <w:p/>
+    <w:p>
+      <w:r>
+        <w:t>Deuxièmement</w:t>
+      </w:r>
+      <w:r>
+        <w:t xml:space="preserve">, il était difficile de trouver une librairie qui pouvais nous aider à représenter graphiquement notre solution. Donc, nous avons décidé de représenter le </w:t>
+      </w:r>
+      <w:r>
+        <w:t xml:space="preserve">graphique en cercle à l’aide </w:t>
+      </w:r>
+      <w:r>
+        <w:t>librairies</w:t>
+      </w:r>
+      <w:r>
+        <w:t xml:space="preserve"> Java. En fait, tous les sommets forment un cercle et au centre de celui-ci, on peut y observer des arcs qui sont des chemins entre les différents sommets. Le chemin choisit par la méthode </w:t>
+      </w:r>
+      <w:proofErr w:type="spellStart"/>
+      <w:proofErr w:type="gramStart"/>
+      <w:r>
+        <w:t>plusCourtChemin</w:t>
+      </w:r>
+      <w:proofErr w:type="spellEnd"/>
+      <w:r>
+        <w:t>(</w:t>
+      </w:r>
+      <w:proofErr w:type="gramEnd"/>
+      <w:r>
+        <w:t xml:space="preserve">) ou </w:t>
+      </w:r>
+      <w:proofErr w:type="spellStart"/>
+      <w:r>
+        <w:t>plusGrandChemin</w:t>
+      </w:r>
+      <w:proofErr w:type="spellEnd"/>
+      <w:r>
+        <w:t>() devient coloré, ce qui permet à l’utilisateur de bien visualiser la solution.</w:t>
+      </w:r>
+    </w:p>
+    <w:p/>
+    <w:p>
+      <w:r>
+        <w:t>Finalement</w:t>
+      </w:r>
+      <w:r>
+        <w:t>,</w:t>
+      </w:r>
+      <w:r>
+        <w:t xml:space="preserve"> au tout début,</w:t>
+      </w:r>
+      <w:r>
+        <w:t xml:space="preserve"> nous pass</w:t>
+      </w:r>
+      <w:r>
+        <w:t>i</w:t>
+      </w:r>
+      <w:r>
+        <w:t xml:space="preserve">ons des pairs et des </w:t>
+      </w:r>
+      <w:proofErr w:type="spellStart"/>
+      <w:r>
+        <w:t>tuples</w:t>
+      </w:r>
+      <w:proofErr w:type="spellEnd"/>
+      <w:r>
+        <w:t xml:space="preserve"> en paramètre de certaines méthodes</w:t>
+      </w:r>
+      <w:r>
+        <w:t xml:space="preserve">. On a réalisé que c’était inutile de faire ceci, car </w:t>
+      </w:r>
+      <w:r>
+        <w:t>on pouvait juste passer les paramètres simples.</w:t>
+      </w:r>
+    </w:p>
+    <w:p/>
+    <w:p/>
+    <w:p/>
+    <w:p/>
+    <w:p>
+      <w:pPr>
+        <w:rPr>
+          <w:b/>
+        </w:rPr>
+      </w:pPr>
+      <w:r>
+        <w:rPr>
+          <w:b/>
+        </w:rPr>
+        <w:lastRenderedPageBreak/>
+        <w:t>Conclusion</w:t>
+      </w:r>
+    </w:p>
+    <w:p/>
+    <w:p>
+      <w:r>
+        <w:t xml:space="preserve">Ce laboratoire a été utile car nous avons appris à adapter un algorithme de graphe à une application concrète. Nous avons étudié l’algorithme </w:t>
+      </w:r>
+      <w:proofErr w:type="spellStart"/>
+      <w:r>
+        <w:t>Dijkstra</w:t>
+      </w:r>
+      <w:proofErr w:type="spellEnd"/>
+      <w:r>
+        <w:t xml:space="preserve"> afin de créer le </w:t>
+      </w:r>
+      <w:r>
+        <w:t>nôtre</w:t>
+      </w:r>
+      <w:r>
+        <w:t>.</w:t>
+      </w:r>
+      <w:r>
+        <w:t xml:space="preserve"> </w:t>
+      </w:r>
+    </w:p>
+    <w:p/>
+    <w:p>
+      <w:r>
+        <w:t>Pour le prochain laboratoire, nous aimerions devoir passer moins de temps sur l’interface graphique et plus d’accent sur les algorithmes.</w:t>
+      </w:r>
     </w:p>
     <w:sectPr>
-      <w:footerReference w:type="default" r:id="rId7"/>
+      <w:footerReference w:type="default" r:id="rId8"/>
       <w:pgSz w:w="12240" w:h="15840"/>
       <w:pgMar w:top="1440" w:right="1467" w:bottom="1440" w:left="1418" w:header="720" w:footer="720" w:gutter="0"/>
       <w:cols w:space="720"/>
@@ -1029,7 +1206,7 @@
 </file>
 
 <file path=word/endnotes.xml><?xml version="1.0" encoding="utf-8"?>
-<w:endnotes xmlns:wpc="http://schemas.microsoft.com/office/word/2010/wordprocessingCanvas" xmlns:cx="http://schemas.microsoft.com/office/drawing/2014/chartex" xmlns:cx1="http://schemas.microsoft.com/office/drawing/2015/9/8/chartex" xmlns:cx2="http://schemas.microsoft.com/office/drawing/2015/10/21/chartex" xmlns:cx3="http://schemas.microsoft.com/office/drawing/2016/5/9/chartex" xmlns:cx4="http://schemas.microsoft.com/office/drawing/2016/5/10/chartex" xmlns:cx5="http://schemas.microsoft.com/office/drawing/2016/5/11/chartex" xmlns:mc="http://schemas.openxmlformats.org/markup-compatibility/2006" xmlns:o="urn:schemas-microsoft-com:office:office" xmlns:r="http://schemas.openxmlformats.org/officeDocument/2006/relationships" xmlns:m="http://schemas.openxmlformats.org/officeDocument/2006/math" xmlns:v="urn:schemas-microsoft-com:vml" xmlns:wp14="http://schemas.microsoft.com/office/word/2010/wordprocessingDrawing" xmlns:wp="http://schemas.openxmlformats.org/drawingml/2006/wordprocessingDrawing" xmlns:w10="urn:schemas-microsoft-com:office:word" xmlns:w="http://schemas.openxmlformats.org/wordprocessingml/2006/main" xmlns:w14="http://schemas.microsoft.com/office/word/2010/wordml" xmlns:w15="http://schemas.microsoft.com/office/word/2012/wordml" xmlns:w16se="http://schemas.microsoft.com/office/word/2015/wordml/symex" xmlns:wpg="http://schemas.microsoft.com/office/word/2010/wordprocessingGroup" xmlns:wpi="http://schemas.microsoft.com/office/word/2010/wordprocessingInk" xmlns:wne="http://schemas.microsoft.com/office/word/2006/wordml" xmlns:wps="http://schemas.microsoft.com/office/word/2010/wordprocessingShape" mc:Ignorable="w14 w15 w16se wp14">
+<w:endnotes xmlns:wpc="http://schemas.microsoft.com/office/word/2010/wordprocessingCanvas" xmlns:cx="http://schemas.microsoft.com/office/drawing/2014/chartex" xmlns:cx1="http://schemas.microsoft.com/office/drawing/2015/9/8/chartex" xmlns:mc="http://schemas.openxmlformats.org/markup-compatibility/2006" xmlns:o="urn:schemas-microsoft-com:office:office" xmlns:r="http://schemas.openxmlformats.org/officeDocument/2006/relationships" xmlns:m="http://schemas.openxmlformats.org/officeDocument/2006/math" xmlns:v="urn:schemas-microsoft-com:vml" xmlns:wp14="http://schemas.microsoft.com/office/word/2010/wordprocessingDrawing" xmlns:wp="http://schemas.openxmlformats.org/drawingml/2006/wordprocessingDrawing" xmlns:w10="urn:schemas-microsoft-com:office:word" xmlns:w="http://schemas.openxmlformats.org/wordprocessingml/2006/main" xmlns:w14="http://schemas.microsoft.com/office/word/2010/wordml" xmlns:w15="http://schemas.microsoft.com/office/word/2012/wordml" xmlns:w16se="http://schemas.microsoft.com/office/word/2015/wordml/symex" xmlns:wpg="http://schemas.microsoft.com/office/word/2010/wordprocessingGroup" xmlns:wpi="http://schemas.microsoft.com/office/word/2010/wordprocessingInk" xmlns:wne="http://schemas.microsoft.com/office/word/2006/wordml" xmlns:wps="http://schemas.microsoft.com/office/word/2010/wordprocessingShape" mc:Ignorable="w14 w15 w16se wp14">
   <w:endnote w:type="separator" w:id="-1">
     <w:p>
       <w:r>
@@ -1048,10 +1225,10 @@
 </file>
 
 <file path=word/footer1.xml><?xml version="1.0" encoding="utf-8"?>
-<w:ftr xmlns:wpc="http://schemas.microsoft.com/office/word/2010/wordprocessingCanvas" xmlns:cx="http://schemas.microsoft.com/office/drawing/2014/chartex" xmlns:cx1="http://schemas.microsoft.com/office/drawing/2015/9/8/chartex" xmlns:cx2="http://schemas.microsoft.com/office/drawing/2015/10/21/chartex" xmlns:cx3="http://schemas.microsoft.com/office/drawing/2016/5/9/chartex" xmlns:cx4="http://schemas.microsoft.com/office/drawing/2016/5/10/chartex" xmlns:cx5="http://schemas.microsoft.com/office/drawing/2016/5/11/chartex" xmlns:mc="http://schemas.openxmlformats.org/markup-compatibility/2006" xmlns:o="urn:schemas-microsoft-com:office:office" xmlns:r="http://schemas.openxmlformats.org/officeDocument/2006/relationships" xmlns:m="http://schemas.openxmlformats.org/officeDocument/2006/math" xmlns:v="urn:schemas-microsoft-com:vml" xmlns:wp14="http://schemas.microsoft.com/office/word/2010/wordprocessingDrawing" xmlns:wp="http://schemas.openxmlformats.org/drawingml/2006/wordprocessingDrawing" xmlns:w10="urn:schemas-microsoft-com:office:word" xmlns:w="http://schemas.openxmlformats.org/wordprocessingml/2006/main" xmlns:w14="http://schemas.microsoft.com/office/word/2010/wordml" xmlns:w15="http://schemas.microsoft.com/office/word/2012/wordml" xmlns:w16se="http://schemas.microsoft.com/office/word/2015/wordml/symex" xmlns:wpg="http://schemas.microsoft.com/office/word/2010/wordprocessingGroup" xmlns:wpi="http://schemas.microsoft.com/office/word/2010/wordprocessingInk" xmlns:wne="http://schemas.microsoft.com/office/word/2006/wordml" xmlns:wps="http://schemas.microsoft.com/office/word/2010/wordprocessingShape" mc:Ignorable="w14 w15 w16se wp14">
+<w:ftr xmlns:wpc="http://schemas.microsoft.com/office/word/2010/wordprocessingCanvas" xmlns:cx="http://schemas.microsoft.com/office/drawing/2014/chartex" xmlns:cx1="http://schemas.microsoft.com/office/drawing/2015/9/8/chartex" xmlns:mc="http://schemas.openxmlformats.org/markup-compatibility/2006" xmlns:o="urn:schemas-microsoft-com:office:office" xmlns:r="http://schemas.openxmlformats.org/officeDocument/2006/relationships" xmlns:m="http://schemas.openxmlformats.org/officeDocument/2006/math" xmlns:v="urn:schemas-microsoft-com:vml" xmlns:wp14="http://schemas.microsoft.com/office/word/2010/wordprocessingDrawing" xmlns:wp="http://schemas.openxmlformats.org/drawingml/2006/wordprocessingDrawing" xmlns:w10="urn:schemas-microsoft-com:office:word" xmlns:w="http://schemas.openxmlformats.org/wordprocessingml/2006/main" xmlns:w14="http://schemas.microsoft.com/office/word/2010/wordml" xmlns:w15="http://schemas.microsoft.com/office/word/2012/wordml" xmlns:w16se="http://schemas.microsoft.com/office/word/2015/wordml/symex" xmlns:wpg="http://schemas.microsoft.com/office/word/2010/wordprocessingGroup" xmlns:wpi="http://schemas.microsoft.com/office/word/2010/wordprocessingInk" xmlns:wne="http://schemas.microsoft.com/office/word/2006/wordml" xmlns:wps="http://schemas.microsoft.com/office/word/2010/wordprocessingShape" mc:Ignorable="w14 w15 w16se wp14">
   <w:p>
     <w:pPr>
-      <w:pStyle w:val="Footer"/>
+      <w:pStyle w:val="Pieddepage"/>
       <w:rPr>
         <w:lang w:val="fr-CA"/>
       </w:rPr>
@@ -1061,7 +1238,7 @@
 </file>
 
 <file path=word/footnotes.xml><?xml version="1.0" encoding="utf-8"?>
-<w:footnotes xmlns:wpc="http://schemas.microsoft.com/office/word/2010/wordprocessingCanvas" xmlns:cx="http://schemas.microsoft.com/office/drawing/2014/chartex" xmlns:cx1="http://schemas.microsoft.com/office/drawing/2015/9/8/chartex" xmlns:cx2="http://schemas.microsoft.com/office/drawing/2015/10/21/chartex" xmlns:cx3="http://schemas.microsoft.com/office/drawing/2016/5/9/chartex" xmlns:cx4="http://schemas.microsoft.com/office/drawing/2016/5/10/chartex" xmlns:cx5="http://schemas.microsoft.com/office/drawing/2016/5/11/chartex" xmlns:mc="http://schemas.openxmlformats.org/markup-compatibility/2006" xmlns:o="urn:schemas-microsoft-com:office:office" xmlns:r="http://schemas.openxmlformats.org/officeDocument/2006/relationships" xmlns:m="http://schemas.openxmlformats.org/officeDocument/2006/math" xmlns:v="urn:schemas-microsoft-com:vml" xmlns:wp14="http://schemas.microsoft.com/office/word/2010/wordprocessingDrawing" xmlns:wp="http://schemas.openxmlformats.org/drawingml/2006/wordprocessingDrawing" xmlns:w10="urn:schemas-microsoft-com:office:word" xmlns:w="http://schemas.openxmlformats.org/wordprocessingml/2006/main" xmlns:w14="http://schemas.microsoft.com/office/word/2010/wordml" xmlns:w15="http://schemas.microsoft.com/office/word/2012/wordml" xmlns:w16se="http://schemas.microsoft.com/office/word/2015/wordml/symex" xmlns:wpg="http://schemas.microsoft.com/office/word/2010/wordprocessingGroup" xmlns:wpi="http://schemas.microsoft.com/office/word/2010/wordprocessingInk" xmlns:wne="http://schemas.microsoft.com/office/word/2006/wordml" xmlns:wps="http://schemas.microsoft.com/office/word/2010/wordprocessingShape" mc:Ignorable="w14 w15 w16se wp14">
+<w:footnotes xmlns:wpc="http://schemas.microsoft.com/office/word/2010/wordprocessingCanvas" xmlns:cx="http://schemas.microsoft.com/office/drawing/2014/chartex" xmlns:cx1="http://schemas.microsoft.com/office/drawing/2015/9/8/chartex" xmlns:mc="http://schemas.openxmlformats.org/markup-compatibility/2006" xmlns:o="urn:schemas-microsoft-com:office:office" xmlns:r="http://schemas.openxmlformats.org/officeDocument/2006/relationships" xmlns:m="http://schemas.openxmlformats.org/officeDocument/2006/math" xmlns:v="urn:schemas-microsoft-com:vml" xmlns:wp14="http://schemas.microsoft.com/office/word/2010/wordprocessingDrawing" xmlns:wp="http://schemas.openxmlformats.org/drawingml/2006/wordprocessingDrawing" xmlns:w10="urn:schemas-microsoft-com:office:word" xmlns:w="http://schemas.openxmlformats.org/wordprocessingml/2006/main" xmlns:w14="http://schemas.microsoft.com/office/word/2010/wordml" xmlns:w15="http://schemas.microsoft.com/office/word/2012/wordml" xmlns:w16se="http://schemas.microsoft.com/office/word/2015/wordml/symex" xmlns:wpg="http://schemas.microsoft.com/office/word/2010/wordprocessingGroup" xmlns:wpi="http://schemas.microsoft.com/office/word/2010/wordprocessingInk" xmlns:wne="http://schemas.microsoft.com/office/word/2006/wordml" xmlns:wps="http://schemas.microsoft.com/office/word/2010/wordprocessingShape" mc:Ignorable="w14 w15 w16se wp14">
   <w:footnote w:type="separator" w:id="-1">
     <w:p>
       <w:r>
@@ -1077,6 +1254,356 @@
     </w:p>
   </w:footnote>
 </w:footnotes>
+</file>
+
+<file path=word/numbering.xml><?xml version="1.0" encoding="utf-8"?>
+<w:numbering xmlns:wpc="http://schemas.microsoft.com/office/word/2010/wordprocessingCanvas" xmlns:cx="http://schemas.microsoft.com/office/drawing/2014/chartex" xmlns:cx1="http://schemas.microsoft.com/office/drawing/2015/9/8/chartex" xmlns:mc="http://schemas.openxmlformats.org/markup-compatibility/2006" xmlns:o="urn:schemas-microsoft-com:office:office" xmlns:r="http://schemas.openxmlformats.org/officeDocument/2006/relationships" xmlns:m="http://schemas.openxmlformats.org/officeDocument/2006/math" xmlns:v="urn:schemas-microsoft-com:vml" xmlns:wp14="http://schemas.microsoft.com/office/word/2010/wordprocessingDrawing" xmlns:wp="http://schemas.openxmlformats.org/drawingml/2006/wordprocessingDrawing" xmlns:w10="urn:schemas-microsoft-com:office:word" xmlns:w="http://schemas.openxmlformats.org/wordprocessingml/2006/main" xmlns:w14="http://schemas.microsoft.com/office/word/2010/wordml" xmlns:w15="http://schemas.microsoft.com/office/word/2012/wordml" xmlns:w16se="http://schemas.microsoft.com/office/word/2015/wordml/symex" xmlns:wpg="http://schemas.microsoft.com/office/word/2010/wordprocessingGroup" xmlns:wpi="http://schemas.microsoft.com/office/word/2010/wordprocessingInk" xmlns:wne="http://schemas.microsoft.com/office/word/2006/wordml" xmlns:wps="http://schemas.microsoft.com/office/word/2010/wordprocessingShape" mc:Ignorable="w14 w15 w16se wp14">
+  <w:abstractNum w:abstractNumId="0" w15:restartNumberingAfterBreak="0">
+    <w:nsid w:val="0F4F7090"/>
+    <w:multiLevelType w:val="hybridMultilevel"/>
+    <w:tmpl w:val="7F520E9A"/>
+    <w:lvl w:ilvl="0" w:tplc="C42441EC">
+      <w:numFmt w:val="bullet"/>
+      <w:lvlText w:val="-"/>
+      <w:lvlJc w:val="left"/>
+      <w:pPr>
+        <w:ind w:left="720" w:hanging="360"/>
+      </w:pPr>
+      <w:rPr>
+        <w:rFonts w:ascii="Times New Roman" w:eastAsia="Times New Roman" w:hAnsi="Times New Roman" w:cs="Times New Roman" w:hint="default"/>
+      </w:rPr>
+    </w:lvl>
+    <w:lvl w:ilvl="1" w:tplc="0C0C0003" w:tentative="1">
+      <w:start w:val="1"/>
+      <w:numFmt w:val="bullet"/>
+      <w:lvlText w:val="o"/>
+      <w:lvlJc w:val="left"/>
+      <w:pPr>
+        <w:ind w:left="1440" w:hanging="360"/>
+      </w:pPr>
+      <w:rPr>
+        <w:rFonts w:ascii="Courier New" w:hAnsi="Courier New" w:cs="Courier New" w:hint="default"/>
+      </w:rPr>
+    </w:lvl>
+    <w:lvl w:ilvl="2" w:tplc="0C0C0005" w:tentative="1">
+      <w:start w:val="1"/>
+      <w:numFmt w:val="bullet"/>
+      <w:lvlText w:val=""/>
+      <w:lvlJc w:val="left"/>
+      <w:pPr>
+        <w:ind w:left="2160" w:hanging="360"/>
+      </w:pPr>
+      <w:rPr>
+        <w:rFonts w:ascii="Wingdings" w:hAnsi="Wingdings" w:hint="default"/>
+      </w:rPr>
+    </w:lvl>
+    <w:lvl w:ilvl="3" w:tplc="0C0C0001" w:tentative="1">
+      <w:start w:val="1"/>
+      <w:numFmt w:val="bullet"/>
+      <w:lvlText w:val=""/>
+      <w:lvlJc w:val="left"/>
+      <w:pPr>
+        <w:ind w:left="2880" w:hanging="360"/>
+      </w:pPr>
+      <w:rPr>
+        <w:rFonts w:ascii="Symbol" w:hAnsi="Symbol" w:hint="default"/>
+      </w:rPr>
+    </w:lvl>
+    <w:lvl w:ilvl="4" w:tplc="0C0C0003" w:tentative="1">
+      <w:start w:val="1"/>
+      <w:numFmt w:val="bullet"/>
+      <w:lvlText w:val="o"/>
+      <w:lvlJc w:val="left"/>
+      <w:pPr>
+        <w:ind w:left="3600" w:hanging="360"/>
+      </w:pPr>
+      <w:rPr>
+        <w:rFonts w:ascii="Courier New" w:hAnsi="Courier New" w:cs="Courier New" w:hint="default"/>
+      </w:rPr>
+    </w:lvl>
+    <w:lvl w:ilvl="5" w:tplc="0C0C0005" w:tentative="1">
+      <w:start w:val="1"/>
+      <w:numFmt w:val="bullet"/>
+      <w:lvlText w:val=""/>
+      <w:lvlJc w:val="left"/>
+      <w:pPr>
+        <w:ind w:left="4320" w:hanging="360"/>
+      </w:pPr>
+      <w:rPr>
+        <w:rFonts w:ascii="Wingdings" w:hAnsi="Wingdings" w:hint="default"/>
+      </w:rPr>
+    </w:lvl>
+    <w:lvl w:ilvl="6" w:tplc="0C0C0001" w:tentative="1">
+      <w:start w:val="1"/>
+      <w:numFmt w:val="bullet"/>
+      <w:lvlText w:val=""/>
+      <w:lvlJc w:val="left"/>
+      <w:pPr>
+        <w:ind w:left="5040" w:hanging="360"/>
+      </w:pPr>
+      <w:rPr>
+        <w:rFonts w:ascii="Symbol" w:hAnsi="Symbol" w:hint="default"/>
+      </w:rPr>
+    </w:lvl>
+    <w:lvl w:ilvl="7" w:tplc="0C0C0003" w:tentative="1">
+      <w:start w:val="1"/>
+      <w:numFmt w:val="bullet"/>
+      <w:lvlText w:val="o"/>
+      <w:lvlJc w:val="left"/>
+      <w:pPr>
+        <w:ind w:left="5760" w:hanging="360"/>
+      </w:pPr>
+      <w:rPr>
+        <w:rFonts w:ascii="Courier New" w:hAnsi="Courier New" w:cs="Courier New" w:hint="default"/>
+      </w:rPr>
+    </w:lvl>
+    <w:lvl w:ilvl="8" w:tplc="0C0C0005" w:tentative="1">
+      <w:start w:val="1"/>
+      <w:numFmt w:val="bullet"/>
+      <w:lvlText w:val=""/>
+      <w:lvlJc w:val="left"/>
+      <w:pPr>
+        <w:ind w:left="6480" w:hanging="360"/>
+      </w:pPr>
+      <w:rPr>
+        <w:rFonts w:ascii="Wingdings" w:hAnsi="Wingdings" w:hint="default"/>
+      </w:rPr>
+    </w:lvl>
+  </w:abstractNum>
+  <w:abstractNum w:abstractNumId="1" w15:restartNumberingAfterBreak="0">
+    <w:nsid w:val="262629E6"/>
+    <w:multiLevelType w:val="hybridMultilevel"/>
+    <w:tmpl w:val="DC508118"/>
+    <w:lvl w:ilvl="0" w:tplc="165E719C">
+      <w:numFmt w:val="bullet"/>
+      <w:lvlText w:val="-"/>
+      <w:lvlJc w:val="left"/>
+      <w:pPr>
+        <w:ind w:left="720" w:hanging="360"/>
+      </w:pPr>
+      <w:rPr>
+        <w:rFonts w:ascii="Times New Roman" w:eastAsia="Times New Roman" w:hAnsi="Times New Roman" w:cs="Times New Roman" w:hint="default"/>
+      </w:rPr>
+    </w:lvl>
+    <w:lvl w:ilvl="1" w:tplc="0C0C0003" w:tentative="1">
+      <w:start w:val="1"/>
+      <w:numFmt w:val="bullet"/>
+      <w:lvlText w:val="o"/>
+      <w:lvlJc w:val="left"/>
+      <w:pPr>
+        <w:ind w:left="1440" w:hanging="360"/>
+      </w:pPr>
+      <w:rPr>
+        <w:rFonts w:ascii="Courier New" w:hAnsi="Courier New" w:cs="Courier New" w:hint="default"/>
+      </w:rPr>
+    </w:lvl>
+    <w:lvl w:ilvl="2" w:tplc="0C0C0005" w:tentative="1">
+      <w:start w:val="1"/>
+      <w:numFmt w:val="bullet"/>
+      <w:lvlText w:val=""/>
+      <w:lvlJc w:val="left"/>
+      <w:pPr>
+        <w:ind w:left="2160" w:hanging="360"/>
+      </w:pPr>
+      <w:rPr>
+        <w:rFonts w:ascii="Wingdings" w:hAnsi="Wingdings" w:hint="default"/>
+      </w:rPr>
+    </w:lvl>
+    <w:lvl w:ilvl="3" w:tplc="0C0C0001" w:tentative="1">
+      <w:start w:val="1"/>
+      <w:numFmt w:val="bullet"/>
+      <w:lvlText w:val=""/>
+      <w:lvlJc w:val="left"/>
+      <w:pPr>
+        <w:ind w:left="2880" w:hanging="360"/>
+      </w:pPr>
+      <w:rPr>
+        <w:rFonts w:ascii="Symbol" w:hAnsi="Symbol" w:hint="default"/>
+      </w:rPr>
+    </w:lvl>
+    <w:lvl w:ilvl="4" w:tplc="0C0C0003" w:tentative="1">
+      <w:start w:val="1"/>
+      <w:numFmt w:val="bullet"/>
+      <w:lvlText w:val="o"/>
+      <w:lvlJc w:val="left"/>
+      <w:pPr>
+        <w:ind w:left="3600" w:hanging="360"/>
+      </w:pPr>
+      <w:rPr>
+        <w:rFonts w:ascii="Courier New" w:hAnsi="Courier New" w:cs="Courier New" w:hint="default"/>
+      </w:rPr>
+    </w:lvl>
+    <w:lvl w:ilvl="5" w:tplc="0C0C0005" w:tentative="1">
+      <w:start w:val="1"/>
+      <w:numFmt w:val="bullet"/>
+      <w:lvlText w:val=""/>
+      <w:lvlJc w:val="left"/>
+      <w:pPr>
+        <w:ind w:left="4320" w:hanging="360"/>
+      </w:pPr>
+      <w:rPr>
+        <w:rFonts w:ascii="Wingdings" w:hAnsi="Wingdings" w:hint="default"/>
+      </w:rPr>
+    </w:lvl>
+    <w:lvl w:ilvl="6" w:tplc="0C0C0001" w:tentative="1">
+      <w:start w:val="1"/>
+      <w:numFmt w:val="bullet"/>
+      <w:lvlText w:val=""/>
+      <w:lvlJc w:val="left"/>
+      <w:pPr>
+        <w:ind w:left="5040" w:hanging="360"/>
+      </w:pPr>
+      <w:rPr>
+        <w:rFonts w:ascii="Symbol" w:hAnsi="Symbol" w:hint="default"/>
+      </w:rPr>
+    </w:lvl>
+    <w:lvl w:ilvl="7" w:tplc="0C0C0003" w:tentative="1">
+      <w:start w:val="1"/>
+      <w:numFmt w:val="bullet"/>
+      <w:lvlText w:val="o"/>
+      <w:lvlJc w:val="left"/>
+      <w:pPr>
+        <w:ind w:left="5760" w:hanging="360"/>
+      </w:pPr>
+      <w:rPr>
+        <w:rFonts w:ascii="Courier New" w:hAnsi="Courier New" w:cs="Courier New" w:hint="default"/>
+      </w:rPr>
+    </w:lvl>
+    <w:lvl w:ilvl="8" w:tplc="0C0C0005" w:tentative="1">
+      <w:start w:val="1"/>
+      <w:numFmt w:val="bullet"/>
+      <w:lvlText w:val=""/>
+      <w:lvlJc w:val="left"/>
+      <w:pPr>
+        <w:ind w:left="6480" w:hanging="360"/>
+      </w:pPr>
+      <w:rPr>
+        <w:rFonts w:ascii="Wingdings" w:hAnsi="Wingdings" w:hint="default"/>
+      </w:rPr>
+    </w:lvl>
+  </w:abstractNum>
+  <w:abstractNum w:abstractNumId="2" w15:restartNumberingAfterBreak="0">
+    <w:nsid w:val="3E16065B"/>
+    <w:multiLevelType w:val="hybridMultilevel"/>
+    <w:tmpl w:val="E5AC73F8"/>
+    <w:lvl w:ilvl="0" w:tplc="832A6BE6">
+      <w:numFmt w:val="bullet"/>
+      <w:lvlText w:val="-"/>
+      <w:lvlJc w:val="left"/>
+      <w:pPr>
+        <w:ind w:left="720" w:hanging="360"/>
+      </w:pPr>
+      <w:rPr>
+        <w:rFonts w:ascii="Times New Roman" w:eastAsia="Times New Roman" w:hAnsi="Times New Roman" w:cs="Times New Roman" w:hint="default"/>
+      </w:rPr>
+    </w:lvl>
+    <w:lvl w:ilvl="1" w:tplc="0C0C0003" w:tentative="1">
+      <w:start w:val="1"/>
+      <w:numFmt w:val="bullet"/>
+      <w:lvlText w:val="o"/>
+      <w:lvlJc w:val="left"/>
+      <w:pPr>
+        <w:ind w:left="1440" w:hanging="360"/>
+      </w:pPr>
+      <w:rPr>
+        <w:rFonts w:ascii="Courier New" w:hAnsi="Courier New" w:cs="Courier New" w:hint="default"/>
+      </w:rPr>
+    </w:lvl>
+    <w:lvl w:ilvl="2" w:tplc="0C0C0005" w:tentative="1">
+      <w:start w:val="1"/>
+      <w:numFmt w:val="bullet"/>
+      <w:lvlText w:val=""/>
+      <w:lvlJc w:val="left"/>
+      <w:pPr>
+        <w:ind w:left="2160" w:hanging="360"/>
+      </w:pPr>
+      <w:rPr>
+        <w:rFonts w:ascii="Wingdings" w:hAnsi="Wingdings" w:hint="default"/>
+      </w:rPr>
+    </w:lvl>
+    <w:lvl w:ilvl="3" w:tplc="0C0C0001" w:tentative="1">
+      <w:start w:val="1"/>
+      <w:numFmt w:val="bullet"/>
+      <w:lvlText w:val=""/>
+      <w:lvlJc w:val="left"/>
+      <w:pPr>
+        <w:ind w:left="2880" w:hanging="360"/>
+      </w:pPr>
+      <w:rPr>
+        <w:rFonts w:ascii="Symbol" w:hAnsi="Symbol" w:hint="default"/>
+      </w:rPr>
+    </w:lvl>
+    <w:lvl w:ilvl="4" w:tplc="0C0C0003" w:tentative="1">
+      <w:start w:val="1"/>
+      <w:numFmt w:val="bullet"/>
+      <w:lvlText w:val="o"/>
+      <w:lvlJc w:val="left"/>
+      <w:pPr>
+        <w:ind w:left="3600" w:hanging="360"/>
+      </w:pPr>
+      <w:rPr>
+        <w:rFonts w:ascii="Courier New" w:hAnsi="Courier New" w:cs="Courier New" w:hint="default"/>
+      </w:rPr>
+    </w:lvl>
+    <w:lvl w:ilvl="5" w:tplc="0C0C0005" w:tentative="1">
+      <w:start w:val="1"/>
+      <w:numFmt w:val="bullet"/>
+      <w:lvlText w:val=""/>
+      <w:lvlJc w:val="left"/>
+      <w:pPr>
+        <w:ind w:left="4320" w:hanging="360"/>
+      </w:pPr>
+      <w:rPr>
+        <w:rFonts w:ascii="Wingdings" w:hAnsi="Wingdings" w:hint="default"/>
+      </w:rPr>
+    </w:lvl>
+    <w:lvl w:ilvl="6" w:tplc="0C0C0001" w:tentative="1">
+      <w:start w:val="1"/>
+      <w:numFmt w:val="bullet"/>
+      <w:lvlText w:val=""/>
+      <w:lvlJc w:val="left"/>
+      <w:pPr>
+        <w:ind w:left="5040" w:hanging="360"/>
+      </w:pPr>
+      <w:rPr>
+        <w:rFonts w:ascii="Symbol" w:hAnsi="Symbol" w:hint="default"/>
+      </w:rPr>
+    </w:lvl>
+    <w:lvl w:ilvl="7" w:tplc="0C0C0003" w:tentative="1">
+      <w:start w:val="1"/>
+      <w:numFmt w:val="bullet"/>
+      <w:lvlText w:val="o"/>
+      <w:lvlJc w:val="left"/>
+      <w:pPr>
+        <w:ind w:left="5760" w:hanging="360"/>
+      </w:pPr>
+      <w:rPr>
+        <w:rFonts w:ascii="Courier New" w:hAnsi="Courier New" w:cs="Courier New" w:hint="default"/>
+      </w:rPr>
+    </w:lvl>
+    <w:lvl w:ilvl="8" w:tplc="0C0C0005" w:tentative="1">
+      <w:start w:val="1"/>
+      <w:numFmt w:val="bullet"/>
+      <w:lvlText w:val=""/>
+      <w:lvlJc w:val="left"/>
+      <w:pPr>
+        <w:ind w:left="6480" w:hanging="360"/>
+      </w:pPr>
+      <w:rPr>
+        <w:rFonts w:ascii="Wingdings" w:hAnsi="Wingdings" w:hint="default"/>
+      </w:rPr>
+    </w:lvl>
+  </w:abstractNum>
+  <w:num w:numId="1">
+    <w:abstractNumId w:val="1"/>
+  </w:num>
+  <w:num w:numId="2">
+    <w:abstractNumId w:val="2"/>
+  </w:num>
+  <w:num w:numId="3">
+    <w:abstractNumId w:val="0"/>
+  </w:num>
+</w:numbering>
 </file>
 
 <file path=word/styles.xml><?xml version="1.0" encoding="utf-8"?>
@@ -1096,7 +1623,7 @@
       </w:pPr>
     </w:pPrDefault>
   </w:docDefaults>
-  <w:latentStyles w:defLockedState="0" w:defUIPriority="99" w:defSemiHidden="0" w:defUnhideWhenUsed="0" w:defQFormat="0" w:count="374">
+  <w:latentStyles w:defLockedState="0" w:defUIPriority="99" w:defSemiHidden="0" w:defUnhideWhenUsed="0" w:defQFormat="0" w:count="371">
     <w:lsdException w:name="Normal" w:uiPriority="0" w:qFormat="1"/>
     <w:lsdException w:name="heading 1" w:uiPriority="9" w:qFormat="1"/>
     <w:lsdException w:name="heading 2" w:semiHidden="1" w:uiPriority="9" w:unhideWhenUsed="1" w:qFormat="1"/>
@@ -1364,9 +1891,6 @@
     <w:lsdException w:name="Book Title" w:uiPriority="33" w:qFormat="1"/>
     <w:lsdException w:name="Bibliography" w:semiHidden="1" w:uiPriority="37" w:unhideWhenUsed="1"/>
     <w:lsdException w:name="TOC Heading" w:semiHidden="1" w:uiPriority="39" w:unhideWhenUsed="1" w:qFormat="1"/>
-    <w:lsdException w:name="Grid Table 1 Light" w:semiHidden="1" w:unhideWhenUsed="1"/>
-    <w:lsdException w:name="Grid Table 2" w:semiHidden="1" w:unhideWhenUsed="1"/>
-    <w:lsdException w:name="Grid Table 3" w:semiHidden="1" w:unhideWhenUsed="1"/>
     <w:lsdException w:name="Grid Table 4" w:uiPriority="49"/>
     <w:lsdException w:name="Grid Table 5 Dark" w:uiPriority="50"/>
     <w:lsdException w:name="Grid Table 6 Colorful" w:uiPriority="51"/>
@@ -1462,9 +1986,6 @@
     <w:lsdException w:name="List Table 5 Dark Accent 6" w:uiPriority="50"/>
     <w:lsdException w:name="List Table 6 Colorful Accent 6" w:uiPriority="51"/>
     <w:lsdException w:name="List Table 7 Colorful Accent 6" w:uiPriority="52"/>
-    <w:lsdException w:name="Mention" w:semiHidden="1" w:unhideWhenUsed="1"/>
-    <w:lsdException w:name="Smart Hyperlink" w:semiHidden="1" w:unhideWhenUsed="1"/>
-    <w:lsdException w:name="Hashtag" w:semiHidden="1" w:unhideWhenUsed="1"/>
   </w:latentStyles>
   <w:style w:type="paragraph" w:default="1" w:styleId="Normal">
     <w:name w:val="Normal"/>
@@ -1480,13 +2001,13 @@
       <w:lang w:val="fr-CA" w:eastAsia="fr-FR"/>
     </w:rPr>
   </w:style>
-  <w:style w:type="character" w:default="1" w:styleId="DefaultParagraphFont">
+  <w:style w:type="character" w:default="1" w:styleId="Policepardfaut">
     <w:name w:val="Default Paragraph Font"/>
     <w:uiPriority w:val="1"/>
     <w:semiHidden/>
     <w:unhideWhenUsed/>
   </w:style>
-  <w:style w:type="table" w:default="1" w:styleId="TableNormal">
+  <w:style w:type="table" w:default="1" w:styleId="TableauNormal">
     <w:name w:val="Normal Table"/>
     <w:uiPriority w:val="99"/>
     <w:semiHidden/>
@@ -1501,16 +2022,16 @@
       </w:tblCellMar>
     </w:tblPr>
   </w:style>
-  <w:style w:type="numbering" w:default="1" w:styleId="NoList">
+  <w:style w:type="numbering" w:default="1" w:styleId="Aucuneliste">
     <w:name w:val="No List"/>
     <w:uiPriority w:val="99"/>
     <w:semiHidden/>
     <w:unhideWhenUsed/>
   </w:style>
-  <w:style w:type="paragraph" w:styleId="Footer">
+  <w:style w:type="paragraph" w:styleId="Pieddepage">
     <w:name w:val="footer"/>
     <w:basedOn w:val="Normal"/>
-    <w:link w:val="FooterChar"/>
+    <w:link w:val="PieddepageCar"/>
     <w:semiHidden/>
     <w:rsid w:val="00D74EAA"/>
     <w:pPr>
@@ -1523,10 +2044,10 @@
       <w:lang w:val="en-US"/>
     </w:rPr>
   </w:style>
-  <w:style w:type="character" w:customStyle="1" w:styleId="FooterChar">
-    <w:name w:val="Footer Char"/>
-    <w:basedOn w:val="DefaultParagraphFont"/>
-    <w:link w:val="Footer"/>
+  <w:style w:type="character" w:customStyle="1" w:styleId="PieddepageCar">
+    <w:name w:val="Pied de page Car"/>
+    <w:basedOn w:val="Policepardfaut"/>
+    <w:link w:val="Pieddepage"/>
     <w:semiHidden/>
     <w:rsid w:val="00D74EAA"/>
     <w:rPr>
@@ -1544,10 +2065,10 @@
       <w:spacing w:before="100" w:beforeAutospacing="1" w:after="100" w:afterAutospacing="1"/>
     </w:pPr>
   </w:style>
-  <w:style w:type="paragraph" w:styleId="BalloonText">
+  <w:style w:type="paragraph" w:styleId="Textedebulles">
     <w:name w:val="Balloon Text"/>
     <w:basedOn w:val="Normal"/>
-    <w:link w:val="BalloonTextChar"/>
+    <w:link w:val="TextedebullesCar"/>
     <w:uiPriority w:val="99"/>
     <w:semiHidden/>
     <w:unhideWhenUsed/>
@@ -1558,10 +2079,10 @@
       <w:szCs w:val="16"/>
     </w:rPr>
   </w:style>
-  <w:style w:type="character" w:customStyle="1" w:styleId="BalloonTextChar">
-    <w:name w:val="Balloon Text Char"/>
-    <w:basedOn w:val="DefaultParagraphFont"/>
-    <w:link w:val="BalloonText"/>
+  <w:style w:type="character" w:customStyle="1" w:styleId="TextedebullesCar">
+    <w:name w:val="Texte de bulles Car"/>
+    <w:basedOn w:val="Policepardfaut"/>
+    <w:link w:val="Textedebulles"/>
     <w:uiPriority w:val="99"/>
     <w:semiHidden/>
     <w:rsid w:val="00D74EAA"/>
@@ -1571,6 +2092,17 @@
       <w:szCs w:val="16"/>
       <w:lang w:val="fr-CA" w:eastAsia="fr-FR"/>
     </w:rPr>
+  </w:style>
+  <w:style w:type="paragraph" w:styleId="Paragraphedeliste">
+    <w:name w:val="List Paragraph"/>
+    <w:basedOn w:val="Normal"/>
+    <w:uiPriority w:val="34"/>
+    <w:qFormat/>
+    <w:rsid w:val="00705366"/>
+    <w:pPr>
+      <w:ind w:left="720"/>
+      <w:contextualSpacing/>
+    </w:pPr>
   </w:style>
 </w:styles>
 </file>

</xml_diff>